<commit_message>
# Added RC2 drop and updated docs
</commit_message>
<xml_diff>
--- a/docs/Manual de usuario.docx
+++ b/docs/Manual de usuario.docx
@@ -6,13 +6,11 @@
       <w:pPr>
         <w:pStyle w:val="Title"/>
       </w:pPr>
-      <w:bookmarkStart w:id="0" w:name="_GoBack"/>
-      <w:bookmarkEnd w:id="0"/>
       <w:r>
         <w:t>Manual de usuario</w:t>
       </w:r>
     </w:p>
-    <w:bookmarkStart w:id="1" w:name="_Toc307000273" w:displacedByCustomXml="next"/>
+    <w:bookmarkStart w:id="0" w:name="_Toc307000273" w:displacedByCustomXml="next"/>
     <w:sdt>
       <w:sdtPr>
         <w:rPr>
@@ -74,13 +72,131 @@
             </w:rPr>
             <w:fldChar w:fldCharType="separate"/>
           </w:r>
-          <w:hyperlink w:anchor="_Toc309505244" w:history="1">
+          <w:bookmarkStart w:id="1" w:name="_GoBack"/>
+          <w:bookmarkEnd w:id="1"/>
+          <w:r>
+            <w:rPr>
+              <w:rStyle w:val="Hyperlink"/>
+              <w:noProof/>
+            </w:rPr>
+            <w:fldChar w:fldCharType="begin"/>
+          </w:r>
+          <w:r>
+            <w:rPr>
+              <w:rStyle w:val="Hyperlink"/>
+              <w:noProof/>
+            </w:rPr>
+            <w:instrText xml:space="preserve"> </w:instrText>
+          </w:r>
+          <w:r>
+            <w:rPr>
+              <w:noProof/>
+            </w:rPr>
+            <w:instrText>HYPERLINK \l "_Toc309948058"</w:instrText>
+          </w:r>
+          <w:r>
+            <w:rPr>
+              <w:rStyle w:val="Hyperlink"/>
+              <w:noProof/>
+            </w:rPr>
+            <w:instrText xml:space="preserve"> </w:instrText>
+          </w:r>
+          <w:r>
+            <w:rPr>
+              <w:rStyle w:val="Hyperlink"/>
+              <w:noProof/>
+            </w:rPr>
+          </w:r>
+          <w:r>
+            <w:rPr>
+              <w:rStyle w:val="Hyperlink"/>
+              <w:noProof/>
+            </w:rPr>
+            <w:fldChar w:fldCharType="separate"/>
+          </w:r>
+          <w:r>
+            <w:rPr>
+              <w:rStyle w:val="Hyperlink"/>
+              <w:noProof/>
+            </w:rPr>
+            <w:t>Introducción</w:t>
+          </w:r>
+          <w:r>
+            <w:rPr>
+              <w:noProof/>
+              <w:webHidden/>
+            </w:rPr>
+            <w:tab/>
+          </w:r>
+          <w:r>
+            <w:rPr>
+              <w:noProof/>
+              <w:webHidden/>
+            </w:rPr>
+            <w:fldChar w:fldCharType="begin"/>
+          </w:r>
+          <w:r>
+            <w:rPr>
+              <w:noProof/>
+              <w:webHidden/>
+            </w:rPr>
+            <w:instrText xml:space="preserve"> PAGEREF _Toc309948058 \h </w:instrText>
+          </w:r>
+          <w:r>
+            <w:rPr>
+              <w:noProof/>
+              <w:webHidden/>
+            </w:rPr>
+          </w:r>
+          <w:r>
+            <w:rPr>
+              <w:noProof/>
+              <w:webHidden/>
+            </w:rPr>
+            <w:fldChar w:fldCharType="separate"/>
+          </w:r>
+          <w:r>
+            <w:rPr>
+              <w:noProof/>
+              <w:webHidden/>
+            </w:rPr>
+            <w:t>2</w:t>
+          </w:r>
+          <w:r>
+            <w:rPr>
+              <w:noProof/>
+              <w:webHidden/>
+            </w:rPr>
+            <w:fldChar w:fldCharType="end"/>
+          </w:r>
+          <w:r>
+            <w:rPr>
+              <w:rStyle w:val="Hyperlink"/>
+              <w:noProof/>
+            </w:rPr>
+            <w:fldChar w:fldCharType="end"/>
+          </w:r>
+        </w:p>
+        <w:p>
+          <w:pPr>
+            <w:pStyle w:val="TOC1"/>
+            <w:tabs>
+              <w:tab w:val="right" w:leader="dot" w:pos="9628"/>
+            </w:tabs>
+            <w:rPr>
+              <w:rFonts w:cstheme="minorBidi"/>
+              <w:noProof/>
+              <w:szCs w:val="22"/>
+              <w:lang w:eastAsia="es-AR" w:bidi="ar-SA"/>
+            </w:rPr>
+          </w:pPr>
+          <w:hyperlink w:anchor="_Toc309948059" w:history="1">
             <w:r>
               <w:rPr>
                 <w:rStyle w:val="Hyperlink"/>
                 <w:noProof/>
               </w:rPr>
-              <w:t>Introducción</w:t>
+              <w:t>Instalación y Compilación</w:t>
             </w:r>
             <w:r>
               <w:rPr>
@@ -101,7 +217,7 @@
                 <w:noProof/>
                 <w:webHidden/>
               </w:rPr>
-              <w:instrText xml:space="preserve"> PAGEREF _Toc309505244 \h </w:instrText>
+              <w:instrText xml:space="preserve"> PAGEREF _Toc309948059 \h </w:instrText>
             </w:r>
             <w:r>
               <w:rPr>
@@ -121,7 +237,149 @@
                 <w:noProof/>
                 <w:webHidden/>
               </w:rPr>
-              <w:t>2</w:t>
+              <w:t>3</w:t>
+            </w:r>
+            <w:r>
+              <w:rPr>
+                <w:noProof/>
+                <w:webHidden/>
+              </w:rPr>
+              <w:fldChar w:fldCharType="end"/>
+            </w:r>
+          </w:hyperlink>
+        </w:p>
+        <w:p>
+          <w:pPr>
+            <w:pStyle w:val="TOC2"/>
+            <w:tabs>
+              <w:tab w:val="right" w:leader="dot" w:pos="9628"/>
+            </w:tabs>
+            <w:rPr>
+              <w:rFonts w:cstheme="minorBidi"/>
+              <w:noProof/>
+              <w:szCs w:val="22"/>
+              <w:lang w:eastAsia="es-AR" w:bidi="ar-SA"/>
+            </w:rPr>
+          </w:pPr>
+          <w:hyperlink w:anchor="_Toc309948060" w:history="1">
+            <w:r>
+              <w:rPr>
+                <w:rStyle w:val="Hyperlink"/>
+                <w:noProof/>
+              </w:rPr>
+              <w:t>Pre-requisitos</w:t>
+            </w:r>
+            <w:r>
+              <w:rPr>
+                <w:noProof/>
+                <w:webHidden/>
+              </w:rPr>
+              <w:tab/>
+            </w:r>
+            <w:r>
+              <w:rPr>
+                <w:noProof/>
+                <w:webHidden/>
+              </w:rPr>
+              <w:fldChar w:fldCharType="begin"/>
+            </w:r>
+            <w:r>
+              <w:rPr>
+                <w:noProof/>
+                <w:webHidden/>
+              </w:rPr>
+              <w:instrText xml:space="preserve"> PAGEREF _Toc309948060 \h </w:instrText>
+            </w:r>
+            <w:r>
+              <w:rPr>
+                <w:noProof/>
+                <w:webHidden/>
+              </w:rPr>
+            </w:r>
+            <w:r>
+              <w:rPr>
+                <w:noProof/>
+                <w:webHidden/>
+              </w:rPr>
+              <w:fldChar w:fldCharType="separate"/>
+            </w:r>
+            <w:r>
+              <w:rPr>
+                <w:noProof/>
+                <w:webHidden/>
+              </w:rPr>
+              <w:t>3</w:t>
+            </w:r>
+            <w:r>
+              <w:rPr>
+                <w:noProof/>
+                <w:webHidden/>
+              </w:rPr>
+              <w:fldChar w:fldCharType="end"/>
+            </w:r>
+          </w:hyperlink>
+        </w:p>
+        <w:p>
+          <w:pPr>
+            <w:pStyle w:val="TOC2"/>
+            <w:tabs>
+              <w:tab w:val="right" w:leader="dot" w:pos="9628"/>
+            </w:tabs>
+            <w:rPr>
+              <w:rFonts w:cstheme="minorBidi"/>
+              <w:noProof/>
+              <w:szCs w:val="22"/>
+              <w:lang w:eastAsia="es-AR" w:bidi="ar-SA"/>
+            </w:rPr>
+          </w:pPr>
+          <w:hyperlink w:anchor="_Toc309948061" w:history="1">
+            <w:r>
+              <w:rPr>
+                <w:rStyle w:val="Hyperlink"/>
+                <w:noProof/>
+              </w:rPr>
+              <w:t>Generación de ejecutable</w:t>
+            </w:r>
+            <w:r>
+              <w:rPr>
+                <w:noProof/>
+                <w:webHidden/>
+              </w:rPr>
+              <w:tab/>
+            </w:r>
+            <w:r>
+              <w:rPr>
+                <w:noProof/>
+                <w:webHidden/>
+              </w:rPr>
+              <w:fldChar w:fldCharType="begin"/>
+            </w:r>
+            <w:r>
+              <w:rPr>
+                <w:noProof/>
+                <w:webHidden/>
+              </w:rPr>
+              <w:instrText xml:space="preserve"> PAGEREF _Toc309948061 \h </w:instrText>
+            </w:r>
+            <w:r>
+              <w:rPr>
+                <w:noProof/>
+                <w:webHidden/>
+              </w:rPr>
+            </w:r>
+            <w:r>
+              <w:rPr>
+                <w:noProof/>
+                <w:webHidden/>
+              </w:rPr>
+              <w:fldChar w:fldCharType="separate"/>
+            </w:r>
+            <w:r>
+              <w:rPr>
+                <w:noProof/>
+                <w:webHidden/>
+              </w:rPr>
+              <w:t>3</w:t>
             </w:r>
             <w:r>
               <w:rPr>
@@ -145,13 +403,13 @@
               <w:lang w:eastAsia="es-AR" w:bidi="ar-SA"/>
             </w:rPr>
           </w:pPr>
-          <w:hyperlink w:anchor="_Toc309505245" w:history="1">
+          <w:hyperlink w:anchor="_Toc309948062" w:history="1">
             <w:r>
               <w:rPr>
                 <w:rStyle w:val="Hyperlink"/>
                 <w:noProof/>
               </w:rPr>
-              <w:t>Instalación y Compilación</w:t>
+              <w:t>Generación de archivos de texto: Run Script.</w:t>
             </w:r>
             <w:r>
               <w:rPr>
@@ -172,7 +430,7 @@
                 <w:noProof/>
                 <w:webHidden/>
               </w:rPr>
-              <w:instrText xml:space="preserve"> PAGEREF _Toc309505245 \h </w:instrText>
+              <w:instrText xml:space="preserve"> PAGEREF _Toc309948062 \h </w:instrText>
             </w:r>
             <w:r>
               <w:rPr>
@@ -193,6 +451,77 @@
                 <w:webHidden/>
               </w:rPr>
               <w:t>3</w:t>
+            </w:r>
+            <w:r>
+              <w:rPr>
+                <w:noProof/>
+                <w:webHidden/>
+              </w:rPr>
+              <w:fldChar w:fldCharType="end"/>
+            </w:r>
+          </w:hyperlink>
+        </w:p>
+        <w:p>
+          <w:pPr>
+            <w:pStyle w:val="TOC1"/>
+            <w:tabs>
+              <w:tab w:val="right" w:leader="dot" w:pos="9628"/>
+            </w:tabs>
+            <w:rPr>
+              <w:rFonts w:cstheme="minorBidi"/>
+              <w:noProof/>
+              <w:szCs w:val="22"/>
+              <w:lang w:eastAsia="es-AR" w:bidi="ar-SA"/>
+            </w:rPr>
+          </w:pPr>
+          <w:hyperlink w:anchor="_Toc309948063" w:history="1">
+            <w:r>
+              <w:rPr>
+                <w:rStyle w:val="Hyperlink"/>
+                <w:noProof/>
+              </w:rPr>
+              <w:t>Ejemplos de uso</w:t>
+            </w:r>
+            <w:r>
+              <w:rPr>
+                <w:noProof/>
+                <w:webHidden/>
+              </w:rPr>
+              <w:tab/>
+            </w:r>
+            <w:r>
+              <w:rPr>
+                <w:noProof/>
+                <w:webHidden/>
+              </w:rPr>
+              <w:fldChar w:fldCharType="begin"/>
+            </w:r>
+            <w:r>
+              <w:rPr>
+                <w:noProof/>
+                <w:webHidden/>
+              </w:rPr>
+              <w:instrText xml:space="preserve"> PAGEREF _Toc309948063 \h </w:instrText>
+            </w:r>
+            <w:r>
+              <w:rPr>
+                <w:noProof/>
+                <w:webHidden/>
+              </w:rPr>
+            </w:r>
+            <w:r>
+              <w:rPr>
+                <w:noProof/>
+                <w:webHidden/>
+              </w:rPr>
+              <w:fldChar w:fldCharType="separate"/>
+            </w:r>
+            <w:r>
+              <w:rPr>
+                <w:noProof/>
+                <w:webHidden/>
+              </w:rPr>
+              <w:t>4</w:t>
             </w:r>
             <w:r>
               <w:rPr>
@@ -216,13 +545,13 @@
               <w:lang w:eastAsia="es-AR" w:bidi="ar-SA"/>
             </w:rPr>
           </w:pPr>
-          <w:hyperlink w:anchor="_Toc309505246" w:history="1">
+          <w:hyperlink w:anchor="_Toc309948064" w:history="1">
             <w:r>
               <w:rPr>
                 <w:rStyle w:val="Hyperlink"/>
                 <w:noProof/>
               </w:rPr>
-              <w:t>Pre-requisitos</w:t>
+              <w:t>Menú Principal</w:t>
             </w:r>
             <w:r>
               <w:rPr>
@@ -243,7 +572,7 @@
                 <w:noProof/>
                 <w:webHidden/>
               </w:rPr>
-              <w:instrText xml:space="preserve"> PAGEREF _Toc309505246 \h </w:instrText>
+              <w:instrText xml:space="preserve"> PAGEREF _Toc309948064 \h </w:instrText>
             </w:r>
             <w:r>
               <w:rPr>
@@ -263,7 +592,7 @@
                 <w:noProof/>
                 <w:webHidden/>
               </w:rPr>
-              <w:t>3</w:t>
+              <w:t>5</w:t>
             </w:r>
             <w:r>
               <w:rPr>
@@ -287,13 +616,13 @@
               <w:lang w:eastAsia="es-AR" w:bidi="ar-SA"/>
             </w:rPr>
           </w:pPr>
-          <w:hyperlink w:anchor="_Toc309505247" w:history="1">
+          <w:hyperlink w:anchor="_Toc309948065" w:history="1">
             <w:r>
               <w:rPr>
                 <w:rStyle w:val="Hyperlink"/>
                 <w:noProof/>
               </w:rPr>
-              <w:t>Generación de ejecutable</w:t>
+              <w:t>Generación de archivos</w:t>
             </w:r>
             <w:r>
               <w:rPr>
@@ -314,7 +643,7 @@
                 <w:noProof/>
                 <w:webHidden/>
               </w:rPr>
-              <w:instrText xml:space="preserve"> PAGEREF _Toc309505247 \h </w:instrText>
+              <w:instrText xml:space="preserve"> PAGEREF _Toc309948065 \h </w:instrText>
             </w:r>
             <w:r>
               <w:rPr>
@@ -334,149 +663,7 @@
                 <w:noProof/>
                 <w:webHidden/>
               </w:rPr>
-              <w:t>3</w:t>
-            </w:r>
-            <w:r>
-              <w:rPr>
-                <w:noProof/>
-                <w:webHidden/>
-              </w:rPr>
-              <w:fldChar w:fldCharType="end"/>
-            </w:r>
-          </w:hyperlink>
-        </w:p>
-        <w:p>
-          <w:pPr>
-            <w:pStyle w:val="TOC1"/>
-            <w:tabs>
-              <w:tab w:val="right" w:leader="dot" w:pos="9628"/>
-            </w:tabs>
-            <w:rPr>
-              <w:rFonts w:cstheme="minorBidi"/>
-              <w:noProof/>
-              <w:szCs w:val="22"/>
-              <w:lang w:eastAsia="es-AR" w:bidi="ar-SA"/>
-            </w:rPr>
-          </w:pPr>
-          <w:hyperlink w:anchor="_Toc309505248" w:history="1">
-            <w:r>
-              <w:rPr>
-                <w:rStyle w:val="Hyperlink"/>
-                <w:noProof/>
-              </w:rPr>
-              <w:t>Generación de archivos de texto: Run Script.</w:t>
-            </w:r>
-            <w:r>
-              <w:rPr>
-                <w:noProof/>
-                <w:webHidden/>
-              </w:rPr>
-              <w:tab/>
-            </w:r>
-            <w:r>
-              <w:rPr>
-                <w:noProof/>
-                <w:webHidden/>
-              </w:rPr>
-              <w:fldChar w:fldCharType="begin"/>
-            </w:r>
-            <w:r>
-              <w:rPr>
-                <w:noProof/>
-                <w:webHidden/>
-              </w:rPr>
-              <w:instrText xml:space="preserve"> PAGEREF _Toc309505248 \h </w:instrText>
-            </w:r>
-            <w:r>
-              <w:rPr>
-                <w:noProof/>
-                <w:webHidden/>
-              </w:rPr>
-            </w:r>
-            <w:r>
-              <w:rPr>
-                <w:noProof/>
-                <w:webHidden/>
-              </w:rPr>
-              <w:fldChar w:fldCharType="separate"/>
-            </w:r>
-            <w:r>
-              <w:rPr>
-                <w:noProof/>
-                <w:webHidden/>
-              </w:rPr>
-              <w:t>3</w:t>
-            </w:r>
-            <w:r>
-              <w:rPr>
-                <w:noProof/>
-                <w:webHidden/>
-              </w:rPr>
-              <w:fldChar w:fldCharType="end"/>
-            </w:r>
-          </w:hyperlink>
-        </w:p>
-        <w:p>
-          <w:pPr>
-            <w:pStyle w:val="TOC1"/>
-            <w:tabs>
-              <w:tab w:val="right" w:leader="dot" w:pos="9628"/>
-            </w:tabs>
-            <w:rPr>
-              <w:rFonts w:cstheme="minorBidi"/>
-              <w:noProof/>
-              <w:szCs w:val="22"/>
-              <w:lang w:eastAsia="es-AR" w:bidi="ar-SA"/>
-            </w:rPr>
-          </w:pPr>
-          <w:hyperlink w:anchor="_Toc309505249" w:history="1">
-            <w:r>
-              <w:rPr>
-                <w:rStyle w:val="Hyperlink"/>
-                <w:noProof/>
-              </w:rPr>
-              <w:t>Ejemplos de uso</w:t>
-            </w:r>
-            <w:r>
-              <w:rPr>
-                <w:noProof/>
-                <w:webHidden/>
-              </w:rPr>
-              <w:tab/>
-            </w:r>
-            <w:r>
-              <w:rPr>
-                <w:noProof/>
-                <w:webHidden/>
-              </w:rPr>
-              <w:fldChar w:fldCharType="begin"/>
-            </w:r>
-            <w:r>
-              <w:rPr>
-                <w:noProof/>
-                <w:webHidden/>
-              </w:rPr>
-              <w:instrText xml:space="preserve"> PAGEREF _Toc309505249 \h </w:instrText>
-            </w:r>
-            <w:r>
-              <w:rPr>
-                <w:noProof/>
-                <w:webHidden/>
-              </w:rPr>
-            </w:r>
-            <w:r>
-              <w:rPr>
-                <w:noProof/>
-                <w:webHidden/>
-              </w:rPr>
-              <w:fldChar w:fldCharType="separate"/>
-            </w:r>
-            <w:r>
-              <w:rPr>
-                <w:noProof/>
-                <w:webHidden/>
-              </w:rPr>
-              <w:t>4</w:t>
+              <w:t>6</w:t>
             </w:r>
             <w:r>
               <w:rPr>
@@ -500,13 +687,13 @@
               <w:lang w:eastAsia="es-AR" w:bidi="ar-SA"/>
             </w:rPr>
           </w:pPr>
-          <w:hyperlink w:anchor="_Toc309505250" w:history="1">
+          <w:hyperlink w:anchor="_Toc309948066" w:history="1">
             <w:r>
               <w:rPr>
                 <w:rStyle w:val="Hyperlink"/>
                 <w:noProof/>
               </w:rPr>
-              <w:t>Menú Principal</w:t>
+              <w:t>Votación</w:t>
             </w:r>
             <w:r>
               <w:rPr>
@@ -527,7 +714,7 @@
                 <w:noProof/>
                 <w:webHidden/>
               </w:rPr>
-              <w:instrText xml:space="preserve"> PAGEREF _Toc309505250 \h </w:instrText>
+              <w:instrText xml:space="preserve"> PAGEREF _Toc309948066 \h </w:instrText>
             </w:r>
             <w:r>
               <w:rPr>
@@ -547,7 +734,7 @@
                 <w:noProof/>
                 <w:webHidden/>
               </w:rPr>
-              <w:t>4</w:t>
+              <w:t>8</w:t>
             </w:r>
             <w:r>
               <w:rPr>
@@ -571,13 +758,13 @@
               <w:lang w:eastAsia="es-AR" w:bidi="ar-SA"/>
             </w:rPr>
           </w:pPr>
-          <w:hyperlink w:anchor="_Toc309505251" w:history="1">
+          <w:hyperlink w:anchor="_Toc309948067" w:history="1">
             <w:r>
               <w:rPr>
                 <w:rStyle w:val="Hyperlink"/>
                 <w:noProof/>
               </w:rPr>
-              <w:t>Generación de archivos</w:t>
+              <w:t>Reportes</w:t>
             </w:r>
             <w:r>
               <w:rPr>
@@ -598,7 +785,7 @@
                 <w:noProof/>
                 <w:webHidden/>
               </w:rPr>
-              <w:instrText xml:space="preserve"> PAGEREF _Toc309505251 \h </w:instrText>
+              <w:instrText xml:space="preserve"> PAGEREF _Toc309948067 \h </w:instrText>
             </w:r>
             <w:r>
               <w:rPr>
@@ -618,7 +805,7 @@
                 <w:noProof/>
                 <w:webHidden/>
               </w:rPr>
-              <w:t>5</w:t>
+              <w:t>8</w:t>
             </w:r>
             <w:r>
               <w:rPr>
@@ -642,13 +829,13 @@
               <w:lang w:eastAsia="es-AR" w:bidi="ar-SA"/>
             </w:rPr>
           </w:pPr>
-          <w:hyperlink w:anchor="_Toc309505252" w:history="1">
+          <w:hyperlink w:anchor="_Toc309948068" w:history="1">
             <w:r>
               <w:rPr>
                 <w:rStyle w:val="Hyperlink"/>
                 <w:noProof/>
               </w:rPr>
-              <w:t>Votación</w:t>
+              <w:t>Recuperación de reporte</w:t>
             </w:r>
             <w:r>
               <w:rPr>
@@ -669,7 +856,7 @@
                 <w:noProof/>
                 <w:webHidden/>
               </w:rPr>
-              <w:instrText xml:space="preserve"> PAGEREF _Toc309505252 \h </w:instrText>
+              <w:instrText xml:space="preserve"> PAGEREF _Toc309948068 \h </w:instrText>
             </w:r>
             <w:r>
               <w:rPr>
@@ -689,7 +876,7 @@
                 <w:noProof/>
                 <w:webHidden/>
               </w:rPr>
-              <w:t>7</w:t>
+              <w:t>10</w:t>
             </w:r>
             <w:r>
               <w:rPr>
@@ -713,13 +900,13 @@
               <w:lang w:eastAsia="es-AR" w:bidi="ar-SA"/>
             </w:rPr>
           </w:pPr>
-          <w:hyperlink w:anchor="_Toc309505253" w:history="1">
+          <w:hyperlink w:anchor="_Toc309948069" w:history="1">
             <w:r>
               <w:rPr>
                 <w:rStyle w:val="Hyperlink"/>
                 <w:noProof/>
               </w:rPr>
-              <w:t>Reportes</w:t>
+              <w:t>ABM</w:t>
             </w:r>
             <w:r>
               <w:rPr>
@@ -740,7 +927,7 @@
                 <w:noProof/>
                 <w:webHidden/>
               </w:rPr>
-              <w:instrText xml:space="preserve"> PAGEREF _Toc309505253 \h </w:instrText>
+              <w:instrText xml:space="preserve"> PAGEREF _Toc309948069 \h </w:instrText>
             </w:r>
             <w:r>
               <w:rPr>
@@ -760,7 +947,7 @@
                 <w:noProof/>
                 <w:webHidden/>
               </w:rPr>
-              <w:t>7</w:t>
+              <w:t>11</w:t>
             </w:r>
             <w:r>
               <w:rPr>
@@ -784,13 +971,13 @@
               <w:lang w:eastAsia="es-AR" w:bidi="ar-SA"/>
             </w:rPr>
           </w:pPr>
-          <w:hyperlink w:anchor="_Toc309505254" w:history="1">
+          <w:hyperlink w:anchor="_Toc309948070" w:history="1">
             <w:r>
               <w:rPr>
                 <w:rStyle w:val="Hyperlink"/>
                 <w:noProof/>
               </w:rPr>
-              <w:t>Recuperación de reporte</w:t>
+              <w:t>Romper RSA</w:t>
             </w:r>
             <w:r>
               <w:rPr>
@@ -811,7 +998,7 @@
                 <w:noProof/>
                 <w:webHidden/>
               </w:rPr>
-              <w:instrText xml:space="preserve"> PAGEREF _Toc309505254 \h </w:instrText>
+              <w:instrText xml:space="preserve"> PAGEREF _Toc309948070 \h </w:instrText>
             </w:r>
             <w:r>
               <w:rPr>
@@ -831,78 +1018,7 @@
                 <w:noProof/>
                 <w:webHidden/>
               </w:rPr>
-              <w:t>9</w:t>
-            </w:r>
-            <w:r>
-              <w:rPr>
-                <w:noProof/>
-                <w:webHidden/>
-              </w:rPr>
-              <w:fldChar w:fldCharType="end"/>
-            </w:r>
-          </w:hyperlink>
-        </w:p>
-        <w:p>
-          <w:pPr>
-            <w:pStyle w:val="TOC2"/>
-            <w:tabs>
-              <w:tab w:val="right" w:leader="dot" w:pos="9628"/>
-            </w:tabs>
-            <w:rPr>
-              <w:rFonts w:cstheme="minorBidi"/>
-              <w:noProof/>
-              <w:szCs w:val="22"/>
-              <w:lang w:eastAsia="es-AR" w:bidi="ar-SA"/>
-            </w:rPr>
-          </w:pPr>
-          <w:hyperlink w:anchor="_Toc309505255" w:history="1">
-            <w:r>
-              <w:rPr>
-                <w:rStyle w:val="Hyperlink"/>
-                <w:noProof/>
-              </w:rPr>
-              <w:t>ABM</w:t>
-            </w:r>
-            <w:r>
-              <w:rPr>
-                <w:noProof/>
-                <w:webHidden/>
-              </w:rPr>
-              <w:tab/>
-            </w:r>
-            <w:r>
-              <w:rPr>
-                <w:noProof/>
-                <w:webHidden/>
-              </w:rPr>
-              <w:fldChar w:fldCharType="begin"/>
-            </w:r>
-            <w:r>
-              <w:rPr>
-                <w:noProof/>
-                <w:webHidden/>
-              </w:rPr>
-              <w:instrText xml:space="preserve"> PAGEREF _Toc309505255 \h </w:instrText>
-            </w:r>
-            <w:r>
-              <w:rPr>
-                <w:noProof/>
-                <w:webHidden/>
-              </w:rPr>
-            </w:r>
-            <w:r>
-              <w:rPr>
-                <w:noProof/>
-                <w:webHidden/>
-              </w:rPr>
-              <w:fldChar w:fldCharType="separate"/>
-            </w:r>
-            <w:r>
-              <w:rPr>
-                <w:noProof/>
-                <w:webHidden/>
-              </w:rPr>
-              <w:t>10</w:t>
+              <w:t>14</w:t>
             </w:r>
             <w:r>
               <w:rPr>
@@ -949,12 +1065,12 @@
       <w:pPr>
         <w:pStyle w:val="Heading1"/>
       </w:pPr>
-      <w:bookmarkStart w:id="2" w:name="_Toc309505244"/>
+      <w:bookmarkStart w:id="2" w:name="_Toc309948058"/>
       <w:r>
         <w:lastRenderedPageBreak/>
         <w:t>Introducción</w:t>
       </w:r>
-      <w:bookmarkEnd w:id="1"/>
+      <w:bookmarkEnd w:id="0"/>
       <w:bookmarkEnd w:id="2"/>
     </w:p>
     <w:p>
@@ -1095,7 +1211,7 @@
       <w:pPr>
         <w:pStyle w:val="Heading1"/>
       </w:pPr>
-      <w:bookmarkStart w:id="4" w:name="_Toc309505245"/>
+      <w:bookmarkStart w:id="4" w:name="_Toc309948059"/>
       <w:r>
         <w:lastRenderedPageBreak/>
         <w:t>Instalación y Compilación</w:t>
@@ -1108,7 +1224,7 @@
         <w:pStyle w:val="Heading2"/>
       </w:pPr>
       <w:bookmarkStart w:id="5" w:name="_Toc307000275"/>
-      <w:bookmarkStart w:id="6" w:name="_Toc309505246"/>
+      <w:bookmarkStart w:id="6" w:name="_Toc309948060"/>
       <w:r>
         <w:t>Pre</w:t>
       </w:r>
@@ -1470,7 +1586,7 @@
         <w:pStyle w:val="Heading2"/>
       </w:pPr>
       <w:bookmarkStart w:id="7" w:name="_Toc307000276"/>
-      <w:bookmarkStart w:id="8" w:name="_Toc309505247"/>
+      <w:bookmarkStart w:id="8" w:name="_Toc309948061"/>
       <w:r>
         <w:t>Generación de ejecutable</w:t>
       </w:r>
@@ -1920,7 +2036,7 @@
         <w:pStyle w:val="Heading1"/>
       </w:pPr>
       <w:bookmarkStart w:id="9" w:name="_Toc307000277"/>
-      <w:bookmarkStart w:id="10" w:name="_Toc309505248"/>
+      <w:bookmarkStart w:id="10" w:name="_Toc309948062"/>
       <w:r>
         <w:t xml:space="preserve">Generación de archivos de texto: </w:t>
       </w:r>
@@ -2244,7 +2360,7 @@
         <w:pStyle w:val="Heading1"/>
       </w:pPr>
       <w:bookmarkStart w:id="11" w:name="_Toc307000278"/>
-      <w:bookmarkStart w:id="12" w:name="_Toc309505249"/>
+      <w:bookmarkStart w:id="12" w:name="_Toc309948063"/>
       <w:r>
         <w:t>Ejemplos de uso</w:t>
       </w:r>
@@ -2536,8 +2652,9 @@
       <w:pPr>
         <w:pStyle w:val="Heading2"/>
       </w:pPr>
-      <w:bookmarkStart w:id="13" w:name="_Toc309505250"/>
-      <w:r>
+      <w:bookmarkStart w:id="13" w:name="_Toc309948064"/>
+      <w:r>
+        <w:lastRenderedPageBreak/>
         <w:t>Men</w:t>
       </w:r>
       <w:r>
@@ -2562,7 +2679,13 @@
         <w:t>se muestra</w:t>
       </w:r>
       <w:r>
-        <w:t xml:space="preserve"> el siguiente menú:</w:t>
+        <w:t xml:space="preserve"> el siguiente menú</w:t>
+      </w:r>
+      <w:r>
+        <w:t xml:space="preserve"> (observar que la primera vez se genera el conjunto de claves RSA)</w:t>
+      </w:r>
+      <w:r>
+        <w:t>:</w:t>
       </w:r>
       <w:r>
         <w:br/>
@@ -2574,9 +2697,9 @@
         </w:rPr>
         <w:drawing>
           <wp:inline distT="0" distB="0" distL="0" distR="0">
-            <wp:extent cx="4901609" cy="3469513"/>
+            <wp:extent cx="6120130" cy="4325620"/>
             <wp:effectExtent l="0" t="0" r="0" b="0"/>
-            <wp:docPr id="2" name="Picture 2"/>
+            <wp:docPr id="5" name="Picture 5"/>
             <wp:cNvGraphicFramePr>
               <a:graphicFrameLocks xmlns:a="http://schemas.openxmlformats.org/drawingml/2006/main" noChangeAspect="1"/>
             </wp:cNvGraphicFramePr>
@@ -2584,10 +2707,8 @@
               <a:graphicData uri="http://schemas.openxmlformats.org/drawingml/2006/picture">
                 <pic:pic xmlns:pic="http://schemas.openxmlformats.org/drawingml/2006/picture">
                   <pic:nvPicPr>
-                    <pic:cNvPr id="0" name="Picture 1"/>
-                    <pic:cNvPicPr>
-                      <a:picLocks noChangeAspect="1" noChangeArrowheads="1"/>
-                    </pic:cNvPicPr>
+                    <pic:cNvPr id="0" name="keygen.png"/>
+                    <pic:cNvPicPr/>
                   </pic:nvPicPr>
                   <pic:blipFill>
                     <a:blip r:embed="rId10">
@@ -2597,23 +2718,18 @@
                         </a:ext>
                       </a:extLst>
                     </a:blip>
-                    <a:srcRect/>
                     <a:stretch>
                       <a:fillRect/>
                     </a:stretch>
                   </pic:blipFill>
-                  <pic:spPr bwMode="auto">
+                  <pic:spPr>
                     <a:xfrm>
                       <a:off x="0" y="0"/>
-                      <a:ext cx="4901693" cy="3469572"/>
+                      <a:ext cx="6120130" cy="4325620"/>
                     </a:xfrm>
                     <a:prstGeom prst="rect">
                       <a:avLst/>
                     </a:prstGeom>
-                    <a:noFill/>
-                    <a:ln>
-                      <a:noFill/>
-                    </a:ln>
                   </pic:spPr>
                 </pic:pic>
               </a:graphicData>
@@ -2798,7 +2914,7 @@
       <w:pPr>
         <w:pStyle w:val="Heading2"/>
       </w:pPr>
-      <w:bookmarkStart w:id="14" w:name="_Toc309505251"/>
+      <w:bookmarkStart w:id="14" w:name="_Toc309948065"/>
       <w:r>
         <w:t>Generació</w:t>
       </w:r>
@@ -2901,7 +3017,7 @@
         <w:pStyle w:val="Heading2"/>
         <w:pageBreakBefore/>
       </w:pPr>
-      <w:bookmarkStart w:id="15" w:name="_Toc309505252"/>
+      <w:bookmarkStart w:id="15" w:name="_Toc309948066"/>
       <w:r>
         <w:lastRenderedPageBreak/>
         <w:t>V</w:t>
@@ -3030,7 +3146,7 @@
         <w:pStyle w:val="Heading2"/>
       </w:pPr>
       <w:bookmarkStart w:id="17" w:name="_Toc307000282"/>
-      <w:bookmarkStart w:id="18" w:name="_Toc309505253"/>
+      <w:bookmarkStart w:id="18" w:name="_Toc309948067"/>
       <w:r>
         <w:t>Reportes</w:t>
       </w:r>
@@ -3290,7 +3406,7 @@
       <w:pPr>
         <w:pStyle w:val="Heading2"/>
       </w:pPr>
-      <w:bookmarkStart w:id="19" w:name="_Toc309505254"/>
+      <w:bookmarkStart w:id="19" w:name="_Toc309948068"/>
       <w:r>
         <w:t>Recuperación</w:t>
       </w:r>
@@ -3478,7 +3594,7 @@
         <w:pStyle w:val="Heading2"/>
       </w:pPr>
       <w:bookmarkStart w:id="20" w:name="_Toc307000283"/>
-      <w:bookmarkStart w:id="21" w:name="_Toc309505255"/>
+      <w:bookmarkStart w:id="21" w:name="_Toc309948069"/>
       <w:r>
         <w:t>ABM</w:t>
       </w:r>
@@ -3957,15 +4073,156 @@
         <w:pStyle w:val="Standard"/>
         <w:spacing w:after="0"/>
         <w:ind w:left="708"/>
-      </w:pPr>
-      <w:r>
         <w:rPr>
           <w:rFonts w:ascii="Calibri" w:hAnsi="Calibri" w:cs="Calibri"/>
           <w:b/>
           <w:sz w:val="22"/>
           <w:szCs w:val="22"/>
         </w:rPr>
+      </w:pPr>
+      <w:r>
+        <w:rPr>
+          <w:rFonts w:ascii="Calibri" w:hAnsi="Calibri" w:cs="Calibri"/>
+          <w:b/>
+          <w:sz w:val="22"/>
+          <w:szCs w:val="22"/>
+        </w:rPr>
         <w:t>Imprime todos los votantes del archivo.</w:t>
+      </w:r>
+    </w:p>
+    <w:p>
+      <w:pPr>
+        <w:pStyle w:val="Heading2"/>
+      </w:pPr>
+      <w:bookmarkStart w:id="22" w:name="_Toc309948070"/>
+      <w:r>
+        <w:t>Romper RSA</w:t>
+      </w:r>
+      <w:bookmarkEnd w:id="22"/>
+    </w:p>
+    <w:p>
+      <w:r>
+        <w:t xml:space="preserve">Para romper el sistema criptográfico RSA, se debe seleccionar la opción 13 del menú. En ese momento se comienza el proceso de descomposición del número </w:t>
+      </w:r>
+      <w:r>
+        <w:rPr>
+          <w:b/>
+        </w:rPr>
+        <w:t>n</w:t>
+      </w:r>
+      <w:r>
+        <w:t xml:space="preserve"> de la clave pública en los números </w:t>
+      </w:r>
+      <w:r>
+        <w:rPr>
+          <w:b/>
+        </w:rPr>
+        <w:t>p</w:t>
+      </w:r>
+      <w:r>
+        <w:t xml:space="preserve"> y </w:t>
+      </w:r>
+      <w:r>
+        <w:rPr>
+          <w:b/>
+        </w:rPr>
+        <w:t>q</w:t>
+      </w:r>
+      <w:r>
+        <w:t xml:space="preserve"> que los componen.</w:t>
+      </w:r>
+    </w:p>
+    <w:p>
+      <w:r>
+        <w:t xml:space="preserve">Finalmente, se obtiene d, que junto con n conforma la clave privada y se muestra cómo se pueden </w:t>
+      </w:r>
+      <w:proofErr w:type="spellStart"/>
+      <w:r>
+        <w:t>dese</w:t>
+      </w:r>
+      <w:r>
+        <w:t>n</w:t>
+      </w:r>
+      <w:r>
+        <w:t>criptar</w:t>
+      </w:r>
+      <w:proofErr w:type="spellEnd"/>
+      <w:r>
+        <w:t xml:space="preserve"> las </w:t>
+      </w:r>
+      <w:proofErr w:type="spellStart"/>
+      <w:r>
+        <w:t>passwords</w:t>
+      </w:r>
+      <w:proofErr w:type="spellEnd"/>
+      <w:r>
+        <w:t xml:space="preserve"> del archivo de administradores usando esta clave privada.</w:t>
+      </w:r>
+    </w:p>
+    <w:p>
+      <w:pPr>
+        <w:spacing w:after="0"/>
+      </w:pPr>
+      <w:r>
+        <w:rPr>
+          <w:noProof/>
+          <w:lang w:eastAsia="es-AR" w:bidi="ar-SA"/>
+        </w:rPr>
+        <w:lastRenderedPageBreak/>
+        <w:drawing>
+          <wp:inline distT="0" distB="0" distL="0" distR="0" wp14:anchorId="4662A76D" wp14:editId="51BDD39E">
+            <wp:extent cx="6120130" cy="6511290"/>
+            <wp:effectExtent l="0" t="0" r="0" b="3810"/>
+            <wp:docPr id="1" name="Picture 1"/>
+            <wp:cNvGraphicFramePr>
+              <a:graphicFrameLocks xmlns:a="http://schemas.openxmlformats.org/drawingml/2006/main" noChangeAspect="1"/>
+            </wp:cNvGraphicFramePr>
+            <a:graphic xmlns:a="http://schemas.openxmlformats.org/drawingml/2006/main">
+              <a:graphicData uri="http://schemas.openxmlformats.org/drawingml/2006/picture">
+                <pic:pic xmlns:pic="http://schemas.openxmlformats.org/drawingml/2006/picture">
+                  <pic:nvPicPr>
+                    <pic:cNvPr id="0" name="rsabreak.png"/>
+                    <pic:cNvPicPr/>
+                  </pic:nvPicPr>
+                  <pic:blipFill>
+                    <a:blip r:embed="rId26">
+                      <a:extLst>
+                        <a:ext uri="{28A0092B-C50C-407E-A947-70E740481C1C}">
+                          <a14:useLocalDpi xmlns:a14="http://schemas.microsoft.com/office/drawing/2010/main" val="0"/>
+                        </a:ext>
+                      </a:extLst>
+                    </a:blip>
+                    <a:stretch>
+                      <a:fillRect/>
+                    </a:stretch>
+                  </pic:blipFill>
+                  <pic:spPr>
+                    <a:xfrm>
+                      <a:off x="0" y="0"/>
+                      <a:ext cx="6120130" cy="6511290"/>
+                    </a:xfrm>
+                    <a:prstGeom prst="rect">
+                      <a:avLst/>
+                    </a:prstGeom>
+                  </pic:spPr>
+                </pic:pic>
+              </a:graphicData>
+            </a:graphic>
+          </wp:inline>
+        </w:drawing>
+      </w:r>
+    </w:p>
+    <w:p>
+      <w:pPr>
+        <w:rPr>
+          <w:b/>
+        </w:rPr>
+      </w:pPr>
+      <w:r>
+        <w:rPr>
+          <w:b/>
+        </w:rPr>
+        <w:t>Output al romper RSA</w:t>
       </w:r>
     </w:p>
     <w:sectPr>
@@ -8433,7 +8690,7 @@
 </file>
 
 <file path=customXml/itemProps1.xml><?xml version="1.0" encoding="utf-8"?>
-<ds:datastoreItem xmlns:ds="http://schemas.openxmlformats.org/officeDocument/2006/customXml" ds:itemID="{EEA54418-D818-47D3-8012-379996FFE100}">
+<ds:datastoreItem xmlns:ds="http://schemas.openxmlformats.org/officeDocument/2006/customXml" ds:itemID="{BFE2E604-D7AB-4313-B6C6-A5FAF2C4DCA2}">
   <ds:schemaRefs>
     <ds:schemaRef ds:uri="http://schemas.openxmlformats.org/officeDocument/2006/bibliography"/>
   </ds:schemaRefs>

</xml_diff>